<commit_message>
Voici ce que ça donne
</commit_message>
<xml_diff>
--- a/README.md.docx
+++ b/README.md.docx
@@ -19,7 +19,13 @@
         <w:rPr>
           <w:rFonts w:ascii="Courier New" w:hAnsi="Courier New" w:cs="Courier New"/>
         </w:rPr>
-        <w:t xml:space="preserve"> - Outils</w:t>
+        <w:t xml:space="preserve"> - </w:t>
+      </w:r>
+      <w:r>
+        <w:rPr>
+          <w:rFonts w:ascii="Courier New" w:hAnsi="Courier New" w:cs="Courier New"/>
+        </w:rPr>
+        <w:t>Modifié</w:t>
       </w:r>
       <w:bookmarkStart w:id="0" w:name="_GoBack"/>
       <w:bookmarkEnd w:id="0"/>

</xml_diff>